<commit_message>
Fixing error in title
</commit_message>
<xml_diff>
--- a/homeworks/hw1/hw1_writeup.docx
+++ b/homeworks/hw1/hw1_writeup.docx
@@ -21,7 +21,19 @@
           <w:szCs w:val="24"/>
           <w:u w:val="single"/>
         </w:rPr>
-        <w:t>CSC420 Homework 1</w:t>
+        <w:t xml:space="preserve">CSC411 </w:t>
+      </w:r>
+      <w:bookmarkStart w:id="0" w:name="_GoBack"/>
+      <w:bookmarkEnd w:id="0"/>
+      <w:r>
+        <w:rPr>
+          <w:rFonts w:ascii="Times New Roman" w:hAnsi="Times New Roman" w:cs="Times New Roman"/>
+          <w:b/>
+          <w:sz w:val="24"/>
+          <w:szCs w:val="24"/>
+          <w:u w:val="single"/>
+        </w:rPr>
+        <w:t>Homework 1</w:t>
       </w:r>
     </w:p>
     <w:p>
@@ -2038,18 +2050,8 @@
           <w:sz w:val="24"/>
           <w:szCs w:val="24"/>
         </w:rPr>
-        <w:t xml:space="preserve">Creating an equation </w:t>
+        <w:t xml:space="preserve">Creating an equation for </w:t>
       </w:r>
-      <w:proofErr w:type="gramStart"/>
-      <w:r>
-        <w:rPr>
-          <w:rFonts w:ascii="Times New Roman" w:eastAsiaTheme="minorEastAsia" w:hAnsi="Times New Roman" w:cs="Times New Roman"/>
-          <w:sz w:val="24"/>
-          <w:szCs w:val="24"/>
-        </w:rPr>
-        <w:t xml:space="preserve">for </w:t>
-      </w:r>
-      <w:proofErr w:type="gramEnd"/>
       <m:oMath>
         <m:r>
           <w:rPr>
@@ -2068,23 +2070,13 @@
         </w:rPr>
         <w:t>’s n-</w:t>
       </w:r>
-      <w:proofErr w:type="spellStart"/>
       <w:r>
         <w:rPr>
           <w:rFonts w:ascii="Times New Roman" w:eastAsiaTheme="minorEastAsia" w:hAnsi="Times New Roman" w:cs="Times New Roman"/>
           <w:sz w:val="24"/>
           <w:szCs w:val="24"/>
         </w:rPr>
-        <w:t>th</w:t>
-      </w:r>
-      <w:proofErr w:type="spellEnd"/>
-      <w:r>
-        <w:rPr>
-          <w:rFonts w:ascii="Times New Roman" w:eastAsiaTheme="minorEastAsia" w:hAnsi="Times New Roman" w:cs="Times New Roman"/>
-          <w:sz w:val="24"/>
-          <w:szCs w:val="24"/>
-        </w:rPr>
-        <w:t xml:space="preserve"> moment about 0 (</w:t>
+        <w:t>th moment about 0 (</w:t>
       </w:r>
       <m:oMath>
         <m:r>
@@ -8154,18 +8146,8 @@
           <w:sz w:val="24"/>
           <w:szCs w:val="24"/>
         </w:rPr>
-        <w:t xml:space="preserve"> </w:t>
+        <w:t xml:space="preserve"> and </w:t>
       </w:r>
-      <w:proofErr w:type="gramStart"/>
-      <w:r>
-        <w:rPr>
-          <w:rFonts w:ascii="Times New Roman" w:eastAsiaTheme="minorEastAsia" w:hAnsi="Times New Roman" w:cs="Times New Roman"/>
-          <w:sz w:val="24"/>
-          <w:szCs w:val="24"/>
-        </w:rPr>
-        <w:t xml:space="preserve">and </w:t>
-      </w:r>
-      <w:proofErr w:type="gramEnd"/>
       <m:oMath>
         <m:sSub>
           <m:sSubPr>
@@ -9412,18 +9394,8 @@
           <w:sz w:val="24"/>
           <w:szCs w:val="24"/>
         </w:rPr>
-        <w:t xml:space="preserve"> is independent of its peers (i.e</w:t>
+        <w:t xml:space="preserve"> is independent of its peers (i.e. </w:t>
       </w:r>
-      <w:proofErr w:type="gramStart"/>
-      <w:r>
-        <w:rPr>
-          <w:rFonts w:ascii="Times New Roman" w:eastAsiaTheme="minorEastAsia" w:hAnsi="Times New Roman" w:cs="Times New Roman"/>
-          <w:sz w:val="24"/>
-          <w:szCs w:val="24"/>
-        </w:rPr>
-        <w:t xml:space="preserve">. </w:t>
-      </w:r>
-      <w:proofErr w:type="gramEnd"/>
       <m:oMath>
         <m:r>
           <w:rPr>
@@ -9912,18 +9884,8 @@
           <w:sz w:val="24"/>
           <w:szCs w:val="24"/>
         </w:rPr>
-        <w:t xml:space="preserve"> is distributed identically, we can turn the above summation into a multiplication </w:t>
+        <w:t xml:space="preserve"> is distributed identically, we can turn the above summation into a multiplication of </w:t>
       </w:r>
-      <w:proofErr w:type="gramStart"/>
-      <w:r>
-        <w:rPr>
-          <w:rFonts w:ascii="Times New Roman" w:eastAsiaTheme="minorEastAsia" w:hAnsi="Times New Roman" w:cs="Times New Roman"/>
-          <w:sz w:val="24"/>
-          <w:szCs w:val="24"/>
-        </w:rPr>
-        <w:t xml:space="preserve">of </w:t>
-      </w:r>
-      <w:proofErr w:type="gramEnd"/>
       <m:oMath>
         <m:r>
           <w:rPr>
@@ -10469,27 +10431,7 @@
           <w:sz w:val="24"/>
           <w:szCs w:val="24"/>
         </w:rPr>
-        <w:t xml:space="preserve">Question 2b: Output of </w:t>
-      </w:r>
-      <w:proofErr w:type="spellStart"/>
-      <w:r>
-        <w:rPr>
-          <w:rFonts w:ascii="Times New Roman" w:hAnsi="Times New Roman" w:cs="Times New Roman"/>
-          <w:b/>
-          <w:sz w:val="24"/>
-          <w:szCs w:val="24"/>
-        </w:rPr>
-        <w:t>select_model</w:t>
-      </w:r>
-      <w:proofErr w:type="spellEnd"/>
-      <w:r>
-        <w:rPr>
-          <w:rFonts w:ascii="Times New Roman" w:hAnsi="Times New Roman" w:cs="Times New Roman"/>
-          <w:b/>
-          <w:sz w:val="24"/>
-          <w:szCs w:val="24"/>
-        </w:rPr>
-        <w:t xml:space="preserve"> (tested over both criteria, and depths 2-6, inclusive)</w:t>
+        <w:t>Question 2b: Output of select_model (tested over both criteria, and depths 2-6, inclusive)</w:t>
       </w:r>
     </w:p>
     <w:tbl>
@@ -10605,25 +10547,7 @@
                 <w:sz w:val="24"/>
                 <w:szCs w:val="24"/>
               </w:rPr>
-              <w:t>Model(depth=2, criteria=</w:t>
-            </w:r>
-            <w:proofErr w:type="spellStart"/>
-            <w:r>
-              <w:rPr>
-                <w:rFonts w:ascii="Times New Roman" w:eastAsiaTheme="minorEastAsia" w:hAnsi="Times New Roman" w:cs="Times New Roman"/>
-                <w:sz w:val="24"/>
-                <w:szCs w:val="24"/>
-              </w:rPr>
-              <w:t>gini</w:t>
-            </w:r>
-            <w:proofErr w:type="spellEnd"/>
-            <w:r>
-              <w:rPr>
-                <w:rFonts w:ascii="Times New Roman" w:eastAsiaTheme="minorEastAsia" w:hAnsi="Times New Roman" w:cs="Times New Roman"/>
-                <w:sz w:val="24"/>
-                <w:szCs w:val="24"/>
-              </w:rPr>
-              <w:t>): score = 0.7040816326530612</w:t>
+              <w:t>Model(depth=2, criteria=gini): score = 0.7040816326530612</w:t>
             </w:r>
           </w:p>
           <w:p>
@@ -10640,25 +10564,7 @@
                 <w:sz w:val="24"/>
                 <w:szCs w:val="24"/>
               </w:rPr>
-              <w:t>Model(depth=3, criteria=</w:t>
-            </w:r>
-            <w:proofErr w:type="spellStart"/>
-            <w:r>
-              <w:rPr>
-                <w:rFonts w:ascii="Times New Roman" w:eastAsiaTheme="minorEastAsia" w:hAnsi="Times New Roman" w:cs="Times New Roman"/>
-                <w:sz w:val="24"/>
-                <w:szCs w:val="24"/>
-              </w:rPr>
-              <w:t>gini</w:t>
-            </w:r>
-            <w:proofErr w:type="spellEnd"/>
-            <w:r>
-              <w:rPr>
-                <w:rFonts w:ascii="Times New Roman" w:eastAsiaTheme="minorEastAsia" w:hAnsi="Times New Roman" w:cs="Times New Roman"/>
-                <w:sz w:val="24"/>
-                <w:szCs w:val="24"/>
-              </w:rPr>
-              <w:t>): score = 0.7040816326530612</w:t>
+              <w:t>Model(depth=3, criteria=gini): score = 0.7040816326530612</w:t>
             </w:r>
           </w:p>
           <w:p>
@@ -10675,25 +10581,7 @@
                 <w:sz w:val="24"/>
                 <w:szCs w:val="24"/>
               </w:rPr>
-              <w:t>Model(depth=4, criteria=</w:t>
-            </w:r>
-            <w:proofErr w:type="spellStart"/>
-            <w:r>
-              <w:rPr>
-                <w:rFonts w:ascii="Times New Roman" w:eastAsiaTheme="minorEastAsia" w:hAnsi="Times New Roman" w:cs="Times New Roman"/>
-                <w:sz w:val="24"/>
-                <w:szCs w:val="24"/>
-              </w:rPr>
-              <w:t>gini</w:t>
-            </w:r>
-            <w:proofErr w:type="spellEnd"/>
-            <w:r>
-              <w:rPr>
-                <w:rFonts w:ascii="Times New Roman" w:eastAsiaTheme="minorEastAsia" w:hAnsi="Times New Roman" w:cs="Times New Roman"/>
-                <w:sz w:val="24"/>
-                <w:szCs w:val="24"/>
-              </w:rPr>
-              <w:t>): score = 0.7040816326530612</w:t>
+              <w:t>Model(depth=4, criteria=gini): score = 0.7040816326530612</w:t>
             </w:r>
           </w:p>
           <w:p>
@@ -10710,25 +10598,7 @@
                 <w:sz w:val="24"/>
                 <w:szCs w:val="24"/>
               </w:rPr>
-              <w:t>Model(depth=5, criteria=</w:t>
-            </w:r>
-            <w:proofErr w:type="spellStart"/>
-            <w:r>
-              <w:rPr>
-                <w:rFonts w:ascii="Times New Roman" w:eastAsiaTheme="minorEastAsia" w:hAnsi="Times New Roman" w:cs="Times New Roman"/>
-                <w:sz w:val="24"/>
-                <w:szCs w:val="24"/>
-              </w:rPr>
-              <w:t>gini</w:t>
-            </w:r>
-            <w:proofErr w:type="spellEnd"/>
-            <w:r>
-              <w:rPr>
-                <w:rFonts w:ascii="Times New Roman" w:eastAsiaTheme="minorEastAsia" w:hAnsi="Times New Roman" w:cs="Times New Roman"/>
-                <w:sz w:val="24"/>
-                <w:szCs w:val="24"/>
-              </w:rPr>
-              <w:t>): score = 0.6877551020408164</w:t>
+              <w:t>Model(depth=5, criteria=gini): score = 0.6877551020408164</w:t>
             </w:r>
           </w:p>
           <w:p>
@@ -10745,25 +10615,7 @@
                 <w:sz w:val="24"/>
                 <w:szCs w:val="24"/>
               </w:rPr>
-              <w:t>Model(depth=6, criteria=</w:t>
-            </w:r>
-            <w:proofErr w:type="spellStart"/>
-            <w:r>
-              <w:rPr>
-                <w:rFonts w:ascii="Times New Roman" w:eastAsiaTheme="minorEastAsia" w:hAnsi="Times New Roman" w:cs="Times New Roman"/>
-                <w:sz w:val="24"/>
-                <w:szCs w:val="24"/>
-              </w:rPr>
-              <w:t>gini</w:t>
-            </w:r>
-            <w:proofErr w:type="spellEnd"/>
-            <w:r>
-              <w:rPr>
-                <w:rFonts w:ascii="Times New Roman" w:eastAsiaTheme="minorEastAsia" w:hAnsi="Times New Roman" w:cs="Times New Roman"/>
-                <w:sz w:val="24"/>
-                <w:szCs w:val="24"/>
-              </w:rPr>
-              <w:t>): score = 0.7</w:t>
+              <w:t>Model(depth=6, criteria=gini): score = 0.7</w:t>
             </w:r>
           </w:p>
         </w:tc>
@@ -10777,8 +10629,6 @@
           <w:szCs w:val="24"/>
         </w:rPr>
       </w:pPr>
-      <w:bookmarkStart w:id="0" w:name="_GoBack"/>
-      <w:bookmarkEnd w:id="0"/>
     </w:p>
     <w:p>
       <w:pPr>
@@ -10865,19 +10715,8 @@
           <w:sz w:val="24"/>
           <w:szCs w:val="24"/>
         </w:rPr>
-        <w:t xml:space="preserve">Question 2d: Output from </w:t>
+        <w:t>Question 2d: Output from compute_information_gain</w:t>
       </w:r>
-      <w:proofErr w:type="spellStart"/>
-      <w:r>
-        <w:rPr>
-          <w:rFonts w:ascii="Times New Roman" w:eastAsiaTheme="minorEastAsia" w:hAnsi="Times New Roman" w:cs="Times New Roman"/>
-          <w:b/>
-          <w:sz w:val="24"/>
-          <w:szCs w:val="24"/>
-        </w:rPr>
-        <w:t>compute_information_gain</w:t>
-      </w:r>
-      <w:proofErr w:type="spellEnd"/>
     </w:p>
     <w:p>
       <w:pPr>
@@ -10893,25 +10732,7 @@
           <w:sz w:val="24"/>
           <w:szCs w:val="24"/>
         </w:rPr>
-        <w:t>Bolded is the topmost label (“</w:t>
-      </w:r>
-      <w:proofErr w:type="spellStart"/>
-      <w:r>
-        <w:rPr>
-          <w:rFonts w:ascii="Times New Roman" w:eastAsiaTheme="minorEastAsia" w:hAnsi="Times New Roman" w:cs="Times New Roman"/>
-          <w:sz w:val="24"/>
-          <w:szCs w:val="24"/>
-        </w:rPr>
-        <w:t>donald</w:t>
-      </w:r>
-      <w:proofErr w:type="spellEnd"/>
-      <w:r>
-        <w:rPr>
-          <w:rFonts w:ascii="Times New Roman" w:eastAsiaTheme="minorEastAsia" w:hAnsi="Times New Roman" w:cs="Times New Roman"/>
-          <w:sz w:val="24"/>
-          <w:szCs w:val="24"/>
-        </w:rPr>
-        <w:t>”)</w:t>
+        <w:t>Bolded is the topmost label (“donald”)</w:t>
       </w:r>
     </w:p>
     <w:tbl>
@@ -10944,27 +10765,7 @@
                 <w:sz w:val="24"/>
                 <w:szCs w:val="24"/>
               </w:rPr>
-              <w:t xml:space="preserve">Information Gain in Label by splitting on </w:t>
-            </w:r>
-            <w:proofErr w:type="spellStart"/>
-            <w:r>
-              <w:rPr>
-                <w:rFonts w:ascii="Times New Roman" w:eastAsiaTheme="minorEastAsia" w:hAnsi="Times New Roman" w:cs="Times New Roman"/>
-                <w:b/>
-                <w:sz w:val="24"/>
-                <w:szCs w:val="24"/>
-              </w:rPr>
-              <w:t>donald</w:t>
-            </w:r>
-            <w:proofErr w:type="spellEnd"/>
-            <w:r>
-              <w:rPr>
-                <w:rFonts w:ascii="Times New Roman" w:eastAsiaTheme="minorEastAsia" w:hAnsi="Times New Roman" w:cs="Times New Roman"/>
-                <w:b/>
-                <w:sz w:val="24"/>
-                <w:szCs w:val="24"/>
-              </w:rPr>
-              <w:t>: 0.03412305015881989</w:t>
+              <w:t>Information Gain in Label by splitting on donald: 0.03412305015881989</w:t>
             </w:r>
           </w:p>
           <w:p>
@@ -10981,25 +10782,7 @@
                 <w:sz w:val="24"/>
                 <w:szCs w:val="24"/>
               </w:rPr>
-              <w:t xml:space="preserve">Information Gain in Label by splitting on </w:t>
-            </w:r>
-            <w:proofErr w:type="spellStart"/>
-            <w:r>
-              <w:rPr>
-                <w:rFonts w:ascii="Times New Roman" w:eastAsiaTheme="minorEastAsia" w:hAnsi="Times New Roman" w:cs="Times New Roman"/>
-                <w:sz w:val="24"/>
-                <w:szCs w:val="24"/>
-              </w:rPr>
-              <w:t>hillary</w:t>
-            </w:r>
-            <w:proofErr w:type="spellEnd"/>
-            <w:r>
-              <w:rPr>
-                <w:rFonts w:ascii="Times New Roman" w:eastAsiaTheme="minorEastAsia" w:hAnsi="Times New Roman" w:cs="Times New Roman"/>
-                <w:sz w:val="24"/>
-                <w:szCs w:val="24"/>
-              </w:rPr>
-              <w:t>: 0.026697700148983317</w:t>
+              <w:t>Information Gain in Label by splitting on hillary: 0.026697700148983317</w:t>
             </w:r>
           </w:p>
           <w:p>
@@ -11016,25 +10799,7 @@
                 <w:sz w:val="24"/>
                 <w:szCs w:val="24"/>
               </w:rPr>
-              <w:t xml:space="preserve">Information Gain in Label by splitting on </w:t>
-            </w:r>
-            <w:proofErr w:type="spellStart"/>
-            <w:r>
-              <w:rPr>
-                <w:rFonts w:ascii="Times New Roman" w:eastAsiaTheme="minorEastAsia" w:hAnsi="Times New Roman" w:cs="Times New Roman"/>
-                <w:sz w:val="24"/>
-                <w:szCs w:val="24"/>
-              </w:rPr>
-              <w:t>clinton</w:t>
-            </w:r>
-            <w:proofErr w:type="spellEnd"/>
-            <w:r>
-              <w:rPr>
-                <w:rFonts w:ascii="Times New Roman" w:eastAsiaTheme="minorEastAsia" w:hAnsi="Times New Roman" w:cs="Times New Roman"/>
-                <w:sz w:val="24"/>
-                <w:szCs w:val="24"/>
-              </w:rPr>
-              <w:t>: 0.007298694213891288</w:t>
+              <w:t>Information Gain in Label by splitting on clinton: 0.007298694213891288</w:t>
             </w:r>
           </w:p>
           <w:p>
@@ -11051,25 +10816,7 @@
                 <w:sz w:val="24"/>
                 <w:szCs w:val="24"/>
               </w:rPr>
-              <w:t xml:space="preserve">Information Gain in Label by splitting on </w:t>
-            </w:r>
-            <w:proofErr w:type="spellStart"/>
-            <w:r>
-              <w:rPr>
-                <w:rFonts w:ascii="Times New Roman" w:eastAsiaTheme="minorEastAsia" w:hAnsi="Times New Roman" w:cs="Times New Roman"/>
-                <w:sz w:val="24"/>
-                <w:szCs w:val="24"/>
-              </w:rPr>
-              <w:t>korea</w:t>
-            </w:r>
-            <w:proofErr w:type="spellEnd"/>
-            <w:r>
-              <w:rPr>
-                <w:rFonts w:ascii="Times New Roman" w:eastAsiaTheme="minorEastAsia" w:hAnsi="Times New Roman" w:cs="Times New Roman"/>
-                <w:sz w:val="24"/>
-                <w:szCs w:val="24"/>
-              </w:rPr>
-              <w:t>: 0.011570446505243082</w:t>
+              <w:t>Information Gain in Label by splitting on korea: 0.011570446505243082</w:t>
             </w:r>
           </w:p>
           <w:p>
@@ -11086,25 +10833,7 @@
                 <w:sz w:val="24"/>
                 <w:szCs w:val="24"/>
               </w:rPr>
-              <w:t xml:space="preserve">Information Gain in Label by splitting on </w:t>
-            </w:r>
-            <w:proofErr w:type="spellStart"/>
-            <w:r>
-              <w:rPr>
-                <w:rFonts w:ascii="Times New Roman" w:eastAsiaTheme="minorEastAsia" w:hAnsi="Times New Roman" w:cs="Times New Roman"/>
-                <w:sz w:val="24"/>
-                <w:szCs w:val="24"/>
-              </w:rPr>
-              <w:t>america</w:t>
-            </w:r>
-            <w:proofErr w:type="spellEnd"/>
-            <w:r>
-              <w:rPr>
-                <w:rFonts w:ascii="Times New Roman" w:eastAsiaTheme="minorEastAsia" w:hAnsi="Times New Roman" w:cs="Times New Roman"/>
-                <w:sz w:val="24"/>
-                <w:szCs w:val="24"/>
-              </w:rPr>
-              <w:t>: 0.00849756958300818</w:t>
+              <w:t>Information Gain in Label by splitting on america: 0.00849756958300818</w:t>
             </w:r>
           </w:p>
           <w:p>
@@ -11121,25 +10850,7 @@
                 <w:sz w:val="24"/>
                 <w:szCs w:val="24"/>
               </w:rPr>
-              <w:t xml:space="preserve">Information Gain in Label by splitting on </w:t>
-            </w:r>
-            <w:proofErr w:type="spellStart"/>
-            <w:r>
-              <w:rPr>
-                <w:rFonts w:ascii="Times New Roman" w:eastAsiaTheme="minorEastAsia" w:hAnsi="Times New Roman" w:cs="Times New Roman"/>
-                <w:sz w:val="24"/>
-                <w:szCs w:val="24"/>
-              </w:rPr>
-              <w:t>putin</w:t>
-            </w:r>
-            <w:proofErr w:type="spellEnd"/>
-            <w:r>
-              <w:rPr>
-                <w:rFonts w:ascii="Times New Roman" w:eastAsiaTheme="minorEastAsia" w:hAnsi="Times New Roman" w:cs="Times New Roman"/>
-                <w:sz w:val="24"/>
-                <w:szCs w:val="24"/>
-              </w:rPr>
-              <w:t>: 0.0017367934909430227</w:t>
+              <w:t>Information Gain in Label by splitting on putin: 0.0017367934909430227</w:t>
             </w:r>
           </w:p>
         </w:tc>
@@ -11308,7 +11019,7 @@
         <w:sz w:val="24"/>
         <w:szCs w:val="24"/>
       </w:rPr>
-      <w:t>2018-09-26</w:t>
+      <w:t>2018-09-29</w:t>
     </w:r>
     <w:r>
       <w:rPr>
@@ -12309,7 +12020,7 @@
 </file>
 
 <file path=customXml/itemProps1.xml><?xml version="1.0" encoding="utf-8"?>
-<ds:datastoreItem xmlns:ds="http://schemas.openxmlformats.org/officeDocument/2006/customXml" ds:itemID="{3E9948B7-E376-42E3-B3C4-559623376445}">
+<ds:datastoreItem xmlns:ds="http://schemas.openxmlformats.org/officeDocument/2006/customXml" ds:itemID="{150EEF07-43BA-4FBB-86CF-F800FB3C8826}">
   <ds:schemaRefs>
     <ds:schemaRef ds:uri="http://schemas.openxmlformats.org/officeDocument/2006/bibliography"/>
   </ds:schemaRefs>

</xml_diff>